<commit_message>
Added more files to final delivery
</commit_message>
<xml_diff>
--- a/Docs/Class description.docx
+++ b/Docs/Class description.docx
@@ -1,6 +1,6 @@
 
 <file path=word/document.xml><?xml version="1.0" encoding="utf-8"?>
-<w:document xmlns:wpc="http://schemas.microsoft.com/office/word/2010/wordprocessingCanvas" xmlns:cx="http://schemas.microsoft.com/office/drawing/2014/chartex" xmlns:cx1="http://schemas.microsoft.com/office/drawing/2015/9/8/chartex" xmlns:cx2="http://schemas.microsoft.com/office/drawing/2015/10/21/chartex" xmlns:cx3="http://schemas.microsoft.com/office/drawing/2016/5/9/chartex" xmlns:cx4="http://schemas.microsoft.com/office/drawing/2016/5/10/chartex" xmlns:cx5="http://schemas.microsoft.com/office/drawing/2016/5/11/chartex" xmlns:cx6="http://schemas.microsoft.com/office/drawing/2016/5/12/chartex" xmlns:cx7="http://schemas.microsoft.com/office/drawing/2016/5/13/chartex" xmlns:cx8="http://schemas.microsoft.com/office/drawing/2016/5/14/chartex" xmlns:mc="http://schemas.openxmlformats.org/markup-compatibility/2006" xmlns:aink="http://schemas.microsoft.com/office/drawing/2016/ink" xmlns:o="urn:schemas-microsoft-com:office:office" xmlns:r="http://schemas.openxmlformats.org/officeDocument/2006/relationships" xmlns:m="http://schemas.openxmlformats.org/officeDocument/2006/math" xmlns:v="urn:schemas-microsoft-com:vml" xmlns:wp14="http://schemas.microsoft.com/office/word/2010/wordprocessingDrawing" xmlns:wp="http://schemas.openxmlformats.org/drawingml/2006/wordprocessingDrawing" xmlns:w10="urn:schemas-microsoft-com:office:word" xmlns:w="http://schemas.openxmlformats.org/wordprocessingml/2006/main" xmlns:w14="http://schemas.microsoft.com/office/word/2010/wordml" xmlns:w15="http://schemas.microsoft.com/office/word/2012/wordml" xmlns:w16se="http://schemas.microsoft.com/office/word/2015/wordml/symex" xmlns:wpg="http://schemas.microsoft.com/office/word/2010/wordprocessingGroup" xmlns:wpi="http://schemas.microsoft.com/office/word/2010/wordprocessingInk" xmlns:wne="http://schemas.microsoft.com/office/word/2006/wordml" xmlns:wps="http://schemas.microsoft.com/office/word/2010/wordprocessingShape" mc:Ignorable="w14 w15 w16se wp14">
+<w:document xmlns:wpc="http://schemas.microsoft.com/office/word/2010/wordprocessingCanvas" xmlns:mc="http://schemas.openxmlformats.org/markup-compatibility/2006" xmlns:o="urn:schemas-microsoft-com:office:office" xmlns:r="http://schemas.openxmlformats.org/officeDocument/2006/relationships" xmlns:m="http://schemas.openxmlformats.org/officeDocument/2006/math" xmlns:v="urn:schemas-microsoft-com:vml" xmlns:wp14="http://schemas.microsoft.com/office/word/2010/wordprocessingDrawing" xmlns:wp="http://schemas.openxmlformats.org/drawingml/2006/wordprocessingDrawing" xmlns:w10="urn:schemas-microsoft-com:office:word" xmlns:w="http://schemas.openxmlformats.org/wordprocessingml/2006/main" xmlns:w14="http://schemas.microsoft.com/office/word/2010/wordml" xmlns:w15="http://schemas.microsoft.com/office/word/2012/wordml" xmlns:wpg="http://schemas.microsoft.com/office/word/2010/wordprocessingGroup" xmlns:wpi="http://schemas.microsoft.com/office/word/2010/wordprocessingInk" xmlns:wne="http://schemas.microsoft.com/office/word/2006/wordml" xmlns:wps="http://schemas.microsoft.com/office/word/2010/wordprocessingShape" mc:Ignorable="w14 w15 wp14">
   <w:body>
     <w:p>
       <w:pPr>
@@ -1217,36 +1217,42 @@
         </w:rPr>
         <w:t>Constants – Contains the game constants</w:t>
       </w:r>
+    </w:p>
+    <w:p>
+      <w:pPr>
+        <w:rPr>
+          <w:b/>
+          <w:lang w:val="en-US"/>
+        </w:rPr>
+      </w:pPr>
+      <w:r>
+        <w:rPr>
+          <w:b/>
+          <w:lang w:val="en-US"/>
+        </w:rPr>
+        <w:t>Networking</w:t>
+      </w:r>
+    </w:p>
+    <w:p>
+      <w:pPr>
+        <w:rPr>
+          <w:lang w:val="en-US"/>
+        </w:rPr>
+      </w:pPr>
+      <w:r>
+        <w:rPr>
+          <w:lang w:val="en-US"/>
+        </w:rPr>
+        <w:tab/>
+        <w:t xml:space="preserve">A package that </w:t>
+      </w:r>
       <w:bookmarkStart w:id="0" w:name="_GoBack"/>
       <w:bookmarkEnd w:id="0"/>
-    </w:p>
-    <w:p>
-      <w:pPr>
-        <w:rPr>
-          <w:b/>
-          <w:lang w:val="en-US"/>
-        </w:rPr>
-      </w:pPr>
-      <w:r>
-        <w:rPr>
-          <w:b/>
-          <w:lang w:val="en-US"/>
-        </w:rPr>
-        <w:t>Networking</w:t>
-      </w:r>
-    </w:p>
-    <w:p>
-      <w:pPr>
-        <w:rPr>
-          <w:lang w:val="en-US"/>
-        </w:rPr>
-      </w:pPr>
-      <w:r>
-        <w:rPr>
-          <w:lang w:val="en-US"/>
-        </w:rPr>
-        <w:tab/>
-        <w:t>A package that will contains all the methods and class necessaries to handle with networking between a server and clients.</w:t>
+      <w:r>
+        <w:rPr>
+          <w:lang w:val="en-US"/>
+        </w:rPr>
+        <w:t>contains all the methods and class necessaries to handle with networking between a server and clients.</w:t>
       </w:r>
     </w:p>
     <w:p>
@@ -1400,7 +1406,7 @@
 </file>
 
 <file path=word/numbering.xml><?xml version="1.0" encoding="utf-8"?>
-<w:numbering xmlns:wpc="http://schemas.microsoft.com/office/word/2010/wordprocessingCanvas" xmlns:cx="http://schemas.microsoft.com/office/drawing/2014/chartex" xmlns:cx1="http://schemas.microsoft.com/office/drawing/2015/9/8/chartex" xmlns:cx2="http://schemas.microsoft.com/office/drawing/2015/10/21/chartex" xmlns:cx3="http://schemas.microsoft.com/office/drawing/2016/5/9/chartex" xmlns:cx4="http://schemas.microsoft.com/office/drawing/2016/5/10/chartex" xmlns:cx5="http://schemas.microsoft.com/office/drawing/2016/5/11/chartex" xmlns:cx6="http://schemas.microsoft.com/office/drawing/2016/5/12/chartex" xmlns:cx7="http://schemas.microsoft.com/office/drawing/2016/5/13/chartex" xmlns:cx8="http://schemas.microsoft.com/office/drawing/2016/5/14/chartex" xmlns:mc="http://schemas.openxmlformats.org/markup-compatibility/2006" xmlns:aink="http://schemas.microsoft.com/office/drawing/2016/ink" xmlns:o="urn:schemas-microsoft-com:office:office" xmlns:r="http://schemas.openxmlformats.org/officeDocument/2006/relationships" xmlns:m="http://schemas.openxmlformats.org/officeDocument/2006/math" xmlns:v="urn:schemas-microsoft-com:vml" xmlns:wp14="http://schemas.microsoft.com/office/word/2010/wordprocessingDrawing" xmlns:wp="http://schemas.openxmlformats.org/drawingml/2006/wordprocessingDrawing" xmlns:w10="urn:schemas-microsoft-com:office:word" xmlns:w="http://schemas.openxmlformats.org/wordprocessingml/2006/main" xmlns:w14="http://schemas.microsoft.com/office/word/2010/wordml" xmlns:w15="http://schemas.microsoft.com/office/word/2012/wordml" xmlns:w16se="http://schemas.microsoft.com/office/word/2015/wordml/symex" xmlns:wpg="http://schemas.microsoft.com/office/word/2010/wordprocessingGroup" xmlns:wpi="http://schemas.microsoft.com/office/word/2010/wordprocessingInk" xmlns:wne="http://schemas.microsoft.com/office/word/2006/wordml" xmlns:wps="http://schemas.microsoft.com/office/word/2010/wordprocessingShape" mc:Ignorable="w14 w15 w16se wp14">
+<w:numbering xmlns:wpc="http://schemas.microsoft.com/office/word/2010/wordprocessingCanvas" xmlns:mc="http://schemas.openxmlformats.org/markup-compatibility/2006" xmlns:o="urn:schemas-microsoft-com:office:office" xmlns:r="http://schemas.openxmlformats.org/officeDocument/2006/relationships" xmlns:m="http://schemas.openxmlformats.org/officeDocument/2006/math" xmlns:v="urn:schemas-microsoft-com:vml" xmlns:wp14="http://schemas.microsoft.com/office/word/2010/wordprocessingDrawing" xmlns:wp="http://schemas.openxmlformats.org/drawingml/2006/wordprocessingDrawing" xmlns:w10="urn:schemas-microsoft-com:office:word" xmlns:w="http://schemas.openxmlformats.org/wordprocessingml/2006/main" xmlns:w14="http://schemas.microsoft.com/office/word/2010/wordml" xmlns:w15="http://schemas.microsoft.com/office/word/2012/wordml" xmlns:wpg="http://schemas.microsoft.com/office/word/2010/wordprocessingGroup" xmlns:wpi="http://schemas.microsoft.com/office/word/2010/wordprocessingInk" xmlns:wne="http://schemas.microsoft.com/office/word/2006/wordml" xmlns:wps="http://schemas.microsoft.com/office/word/2010/wordprocessingShape" mc:Ignorable="w14 w15 wp14">
   <w:abstractNum w:abstractNumId="0" w15:restartNumberingAfterBreak="0">
     <w:nsid w:val="0F030D3D"/>
     <w:multiLevelType w:val="hybridMultilevel"/>
@@ -2565,7 +2571,7 @@
 </file>
 
 <file path=word/styles.xml><?xml version="1.0" encoding="utf-8"?>
-<w:styles xmlns:mc="http://schemas.openxmlformats.org/markup-compatibility/2006" xmlns:r="http://schemas.openxmlformats.org/officeDocument/2006/relationships" xmlns:w="http://schemas.openxmlformats.org/wordprocessingml/2006/main" xmlns:w14="http://schemas.microsoft.com/office/word/2010/wordml" xmlns:w15="http://schemas.microsoft.com/office/word/2012/wordml" xmlns:w16se="http://schemas.microsoft.com/office/word/2015/wordml/symex" mc:Ignorable="w14 w15 w16se">
+<w:styles xmlns:mc="http://schemas.openxmlformats.org/markup-compatibility/2006" xmlns:r="http://schemas.openxmlformats.org/officeDocument/2006/relationships" xmlns:w="http://schemas.openxmlformats.org/wordprocessingml/2006/main" xmlns:w14="http://schemas.microsoft.com/office/word/2010/wordml" xmlns:w15="http://schemas.microsoft.com/office/word/2012/wordml" mc:Ignorable="w14 w15">
   <w:docDefaults>
     <w:rPrDefault>
       <w:rPr>
@@ -2581,7 +2587,7 @@
       </w:pPr>
     </w:pPrDefault>
   </w:docDefaults>
-  <w:latentStyles w:defLockedState="0" w:defUIPriority="99" w:defSemiHidden="0" w:defUnhideWhenUsed="0" w:defQFormat="0" w:count="374">
+  <w:latentStyles w:defLockedState="0" w:defUIPriority="99" w:defSemiHidden="0" w:defUnhideWhenUsed="0" w:defQFormat="0" w:count="371">
     <w:lsdException w:name="Normal" w:uiPriority="0" w:qFormat="1"/>
     <w:lsdException w:name="heading 1" w:uiPriority="9" w:qFormat="1"/>
     <w:lsdException w:name="heading 2" w:semiHidden="1" w:uiPriority="9" w:unhideWhenUsed="1" w:qFormat="1"/>
@@ -2953,9 +2959,6 @@
     <w:lsdException w:name="List Table 5 Dark Accent 6" w:uiPriority="50"/>
     <w:lsdException w:name="List Table 6 Colorful Accent 6" w:uiPriority="51"/>
     <w:lsdException w:name="List Table 7 Colorful Accent 6" w:uiPriority="52"/>
-    <w:lsdException w:name="Mention" w:semiHidden="1" w:unhideWhenUsed="1"/>
-    <w:lsdException w:name="Smart Hyperlink" w:semiHidden="1" w:unhideWhenUsed="1"/>
-    <w:lsdException w:name="Hashtag" w:semiHidden="1" w:unhideWhenUsed="1"/>
   </w:latentStyles>
   <w:style w:type="paragraph" w:default="1" w:styleId="Normal">
     <w:name w:val="Normal"/>
@@ -3302,7 +3305,7 @@
 </file>
 
 <file path=customXml/itemProps1.xml><?xml version="1.0" encoding="utf-8"?>
-<ds:datastoreItem xmlns:ds="http://schemas.openxmlformats.org/officeDocument/2006/customXml" ds:itemID="{9896E6B5-DE86-42B9-80DD-1F3281CA647E}">
+<ds:datastoreItem xmlns:ds="http://schemas.openxmlformats.org/officeDocument/2006/customXml" ds:itemID="{87A5F121-926B-46C5-BE57-C9CF58DD9B84}">
   <ds:schemaRefs>
     <ds:schemaRef ds:uri="http://schemas.openxmlformats.org/officeDocument/2006/bibliography"/>
   </ds:schemaRefs>

</xml_diff>